<commit_message>
added better quality images
</commit_message>
<xml_diff>
--- a/references.docx
+++ b/references.docx
@@ -19,23 +19,26 @@
     </w:p>
     <w:p/>
     <w:p/>
-    <w:p/>
-    <w:p/>
-    <w:p/>
-    <w:p/>
-    <w:p/>
-    <w:p/>
-    <w:p/>
-    <w:p/>
-    <w:p/>
-    <w:p/>
-    <w:p/>
-    <w:p/>
-    <w:p/>
     <w:p>
+      <w:r>
+        <w:t>http://acbl.mybigcommerce.com/52-playing-cards/</w:t>
+      </w:r>
       <w:bookmarkStart w:id="0" w:name="_GoBack"/>
       <w:bookmarkEnd w:id="0"/>
     </w:p>
+    <w:p/>
+    <w:p/>
+    <w:p/>
+    <w:p/>
+    <w:p/>
+    <w:p/>
+    <w:p/>
+    <w:p/>
+    <w:p/>
+    <w:p/>
+    <w:p/>
+    <w:p/>
+    <w:p/>
     <w:sectPr>
       <w:pgSz w:w="12240" w:h="15840"/>
       <w:pgMar w:top="1440" w:right="1440" w:bottom="1440" w:left="1440" w:header="720" w:footer="720" w:gutter="0"/>
@@ -494,6 +497,18 @@
       <w:shd w:val="clear" w:color="auto" w:fill="E1DFDD"/>
     </w:rPr>
   </w:style>
+  <w:style w:type="character" w:styleId="FollowedHyperlink">
+    <w:name w:val="FollowedHyperlink"/>
+    <w:basedOn w:val="DefaultParagraphFont"/>
+    <w:uiPriority w:val="99"/>
+    <w:semiHidden/>
+    <w:unhideWhenUsed/>
+    <w:rsid w:val="00364EC1"/>
+    <w:rPr>
+      <w:color w:val="954F72" w:themeColor="followedHyperlink"/>
+      <w:u w:val="single"/>
+    </w:rPr>
+  </w:style>
 </w:styles>
 </file>
 

</xml_diff>